<commit_message>
created a few files
</commit_message>
<xml_diff>
--- a/files/Matières/Lycee/LLCE/T1/portfolio/Building and Expressing Yourself and(or) Travels/For examinators Building and Expressing Yourself and(or) Travels (final).docx
+++ b/files/Matières/Lycee/LLCE/T1/portfolio/Building and Expressing Yourself and(or) Travels/For examinators Building and Expressing Yourself and(or) Travels (final).docx
@@ -1939,6 +1939,12 @@
           <w:lang w:val="en-GB"/>
         </w:rPr>
         <w:t xml:space="preserve"> was when those goddamned creatures prowled. One night I woke to find one sitting on my neck, sniffing at my mustache. I screamed out, waking even my brother Pasquale, who always slept like a dead man. After that night, I took no chances, napping as best I could while sitting or leaning against beams and walls. Day and night fell together on that hellish journey across the sea, and my mind existed in a place between sleep and vigilance.</w:t>
+      </w:r>
+      <w:r>
+        <w:rPr>
+          <w:lang w:val="en-GB"/>
+        </w:rPr>
+        <w:t xml:space="preserve"> </w:t>
       </w:r>
     </w:p>
     <w:p>

</xml_diff>